<commit_message>
am changing many changes for the prompt
</commit_message>
<xml_diff>
--- a/resume/Ajith Kumar.docx
+++ b/resume/Ajith Kumar.docx
@@ -9,76 +9,85 @@
           <w:bCs/>
         </w:rPr>
       </w:pPr>
+      <w:proofErr w:type="spellStart"/>
       <w:r>
         <w:rPr>
           <w:b/>
           <w:bCs/>
         </w:rPr>
-        <w:t>Ajith Kumar</w:t>
-      </w:r>
-    </w:p>
-    <w:p>
-      <w:r>
-        <w:rPr>
-          <w:rFonts w:ascii="Segoe UI Emoji" w:hAnsi="Segoe UI Emoji" w:cs="Segoe UI Emoji"/>
-        </w:rPr>
-        <w:t>📍</w:t>
-      </w:r>
-      <w:r>
-        <w:t xml:space="preserve"> Chennai, India | </w:t>
-      </w:r>
-      <w:r>
-        <w:rPr>
-          <w:rFonts w:ascii="Segoe UI Emoji" w:hAnsi="Segoe UI Emoji" w:cs="Segoe UI Emoji"/>
-        </w:rPr>
-        <w:t>📞</w:t>
-      </w:r>
-      <w:r>
-        <w:t xml:space="preserve"> +91-9876543210 | </w:t>
-      </w:r>
-      <w:r>
-        <w:rPr>
-          <w:rFonts w:ascii="Segoe UI Emoji" w:hAnsi="Segoe UI Emoji" w:cs="Segoe UI Emoji"/>
-        </w:rPr>
-        <w:t>📧</w:t>
-      </w:r>
-      <w:r>
-        <w:t xml:space="preserve"> ajith.kumar@email.com | </w:t>
-      </w:r>
-      <w:r>
-        <w:rPr>
-          <w:rFonts w:ascii="Segoe UI Emoji" w:hAnsi="Segoe UI Emoji" w:cs="Segoe UI Emoji"/>
-        </w:rPr>
-        <w:t>🔗</w:t>
-      </w:r>
-      <w:r>
-        <w:t xml:space="preserve"> linkedin.com/in/</w:t>
-      </w:r>
-      <w:proofErr w:type="spellStart"/>
-      <w:r>
-        <w:t>ajithkumar</w:t>
+        <w:t>jith</w:t>
       </w:r>
       <w:proofErr w:type="spellEnd"/>
-    </w:p>
-    <w:p>
-      <w:r>
-        <w:pict w14:anchorId="5B8881B3">
-          <v:rect id="_x0000_i1061" style="width:0;height:1.5pt" o:hralign="center" o:hrstd="t" o:hr="t" fillcolor="#a0a0a0" stroked="f"/>
-        </w:pict>
-      </w:r>
-    </w:p>
-    <w:p>
-      <w:pPr>
+      <w:r>
         <w:rPr>
           <w:b/>
           <w:bCs/>
         </w:rPr>
-      </w:pPr>
-      <w:r>
+        <w:t xml:space="preserve"> Kumar</w:t>
+      </w:r>
+    </w:p>
+    <w:p>
+      <w:r>
+        <w:rPr>
+          <w:rFonts w:ascii="Segoe UI Emoji" w:hAnsi="Segoe UI Emoji" w:cs="Segoe UI Emoji"/>
+        </w:rPr>
+        <w:t>📍</w:t>
+      </w:r>
+      <w:r>
+        <w:t xml:space="preserve"> Chennai, India | </w:t>
+      </w:r>
+      <w:r>
+        <w:rPr>
+          <w:rFonts w:ascii="Segoe UI Emoji" w:hAnsi="Segoe UI Emoji" w:cs="Segoe UI Emoji"/>
+        </w:rPr>
+        <w:t>📞</w:t>
+      </w:r>
+      <w:r>
+        <w:t xml:space="preserve"> +91-9876543210 | </w:t>
+      </w:r>
+      <w:r>
+        <w:rPr>
+          <w:rFonts w:ascii="Segoe UI Emoji" w:hAnsi="Segoe UI Emoji" w:cs="Segoe UI Emoji"/>
+        </w:rPr>
+        <w:t>📧</w:t>
+      </w:r>
+      <w:r>
+        <w:t xml:space="preserve"> ajith.kumar@email.com | </w:t>
+      </w:r>
+      <w:r>
+        <w:rPr>
+          <w:rFonts w:ascii="Segoe UI Emoji" w:hAnsi="Segoe UI Emoji" w:cs="Segoe UI Emoji"/>
+        </w:rPr>
+        <w:t>🔗</w:t>
+      </w:r>
+      <w:r>
+        <w:t xml:space="preserve"> linkedin.com/in/</w:t>
+      </w:r>
+      <w:proofErr w:type="spellStart"/>
+      <w:r>
+        <w:t>ajithkumar</w:t>
+      </w:r>
+      <w:proofErr w:type="spellEnd"/>
+    </w:p>
+    <w:p>
+      <w:r>
+        <w:pict w14:anchorId="5B8881B3">
+          <v:rect id="_x0000_i1025" style="width:0;height:1.5pt" o:hralign="center" o:hrstd="t" o:hr="t" fillcolor="#a0a0a0" stroked="f"/>
+        </w:pict>
+      </w:r>
+    </w:p>
+    <w:p>
+      <w:pPr>
         <w:rPr>
           <w:b/>
           <w:bCs/>
         </w:rPr>
+      </w:pPr>
+      <w:r>
+        <w:rPr>
+          <w:b/>
+          <w:bCs/>
+        </w:rPr>
         <w:t>Professional Summary</w:t>
       </w:r>
     </w:p>
@@ -90,7 +99,7 @@
     <w:p>
       <w:r>
         <w:pict w14:anchorId="1EE48EAA">
-          <v:rect id="_x0000_i1062" style="width:0;height:1.5pt" o:hralign="center" o:hrstd="t" o:hr="t" fillcolor="#a0a0a0" stroked="f"/>
+          <v:rect id="_x0000_i1026" style="width:0;height:1.5pt" o:hralign="center" o:hrstd="t" o:hr="t" fillcolor="#a0a0a0" stroked="f"/>
         </w:pict>
       </w:r>
     </w:p>
@@ -189,7 +198,7 @@
     <w:p>
       <w:r>
         <w:pict w14:anchorId="4141D30B">
-          <v:rect id="_x0000_i1063" style="width:0;height:1.5pt" o:hralign="center" o:hrstd="t" o:hr="t" fillcolor="#a0a0a0" stroked="f"/>
+          <v:rect id="_x0000_i1027" style="width:0;height:1.5pt" o:hralign="center" o:hrstd="t" o:hr="t" fillcolor="#a0a0a0" stroked="f"/>
         </w:pict>
       </w:r>
     </w:p>
@@ -454,7 +463,7 @@
     <w:p>
       <w:r>
         <w:pict w14:anchorId="154A2B2F">
-          <v:rect id="_x0000_i1064" style="width:0;height:1.5pt" o:hralign="center" o:hrstd="t" o:hr="t" fillcolor="#a0a0a0" stroked="f"/>
+          <v:rect id="_x0000_i1028" style="width:0;height:1.5pt" o:hralign="center" o:hrstd="t" o:hr="t" fillcolor="#a0a0a0" stroked="f"/>
         </w:pict>
       </w:r>
     </w:p>
@@ -511,7 +520,7 @@
     <w:p>
       <w:r>
         <w:pict w14:anchorId="596769E9">
-          <v:rect id="_x0000_i1065" style="width:0;height:1.5pt" o:hralign="center" o:hrstd="t" o:hr="t" fillcolor="#a0a0a0" stroked="f"/>
+          <v:rect id="_x0000_i1029" style="width:0;height:1.5pt" o:hralign="center" o:hrstd="t" o:hr="t" fillcolor="#a0a0a0" stroked="f"/>
         </w:pict>
       </w:r>
     </w:p>
@@ -574,7 +583,7 @@
     <w:p>
       <w:r>
         <w:pict w14:anchorId="6F57068E">
-          <v:rect id="_x0000_i1066" style="width:0;height:1.5pt" o:hralign="center" o:hrstd="t" o:hr="t" fillcolor="#a0a0a0" stroked="f"/>
+          <v:rect id="_x0000_i1030" style="width:0;height:1.5pt" o:hralign="center" o:hrstd="t" o:hr="t" fillcolor="#a0a0a0" stroked="f"/>
         </w:pict>
       </w:r>
     </w:p>
@@ -2146,6 +2155,7 @@
   <w:style w:type="character" w:default="1" w:styleId="DefaultParagraphFont">
     <w:name w:val="Default Paragraph Font"/>
     <w:uiPriority w:val="1"/>
+    <w:semiHidden/>
     <w:unhideWhenUsed/>
   </w:style>
   <w:style w:type="table" w:default="1" w:styleId="TableNormal">

</xml_diff>